<commit_message>
okay, fix ex 2 figs
</commit_message>
<xml_diff>
--- a/Ex 1/4 Manuscript/Emily Cates Honors Thesis (11.2.2020) npm edits.docx
+++ b/Ex 1/4 Manuscript/Emily Cates Honors Thesis (11.2.2020) npm edits.docx
@@ -3426,7 +3426,23 @@
           <w:rFonts w:cs="Times New Roman"/>
           <w:szCs w:val="24"/>
         </w:rPr>
-        <w:t xml:space="preserve">McCurdy, Sklenar, Frankenstein, and </w:t>
+        <w:t xml:space="preserve">McCurdy, </w:t>
+      </w:r>
+      <w:proofErr w:type="spellStart"/>
+      <w:r>
+        <w:rPr>
+          <w:rFonts w:cs="Times New Roman"/>
+          <w:szCs w:val="24"/>
+        </w:rPr>
+        <w:t>Sklenar</w:t>
+      </w:r>
+      <w:proofErr w:type="spellEnd"/>
+      <w:r>
+        <w:rPr>
+          <w:rFonts w:cs="Times New Roman"/>
+          <w:szCs w:val="24"/>
+        </w:rPr>
+        <w:t xml:space="preserve">, Frankenstein, and </w:t>
       </w:r>
       <w:proofErr w:type="spellStart"/>
       <w:r>
@@ -18320,31 +18336,9 @@
           <w:rFonts w:eastAsia="Arial" w:cs="Times New Roman"/>
           <w:szCs w:val="24"/>
         </w:rPr>
-        <w:t xml:space="preserve"> (</w:t>
-      </w:r>
-      <w:commentRangeStart w:id="44"/>
-      <w:r>
-        <w:rPr>
-          <w:rFonts w:eastAsia="Arial" w:cs="Times New Roman"/>
-          <w:szCs w:val="24"/>
-        </w:rPr>
-        <w:t>Figures 6-8</w:t>
-      </w:r>
-      <w:commentRangeEnd w:id="44"/>
-      <w:r>
-        <w:rPr>
-          <w:rStyle w:val="CommentReference"/>
-        </w:rPr>
-        <w:commentReference w:id="44"/>
-      </w:r>
-      <w:r>
-        <w:rPr>
-          <w:rFonts w:eastAsia="Arial" w:cs="Times New Roman"/>
-          <w:szCs w:val="24"/>
-        </w:rPr>
-        <w:t xml:space="preserve">). </w:t>
-      </w:r>
-      <w:bookmarkStart w:id="45" w:name="_Hlk53319739"/>
+        <w:t xml:space="preserve"> (Figures 6-8). </w:t>
+      </w:r>
+      <w:bookmarkStart w:id="44" w:name="_Hlk53319739"/>
       <w:commentRangeEnd w:id="42"/>
       <w:r>
         <w:rPr>
@@ -18381,7 +18375,7 @@
         </w:rPr>
         <w:t xml:space="preserve"> × 11 (JOL increment) mixed ANOVA. </w:t>
       </w:r>
-      <w:commentRangeStart w:id="46"/>
+      <w:commentRangeStart w:id="45"/>
       <w:r>
         <w:rPr>
           <w:rFonts w:eastAsia="Arial" w:cs="Times New Roman"/>
@@ -18523,12 +18517,12 @@
         </w:rPr>
         <w:t xml:space="preserve">02. </w:t>
       </w:r>
-      <w:commentRangeEnd w:id="46"/>
+      <w:commentRangeEnd w:id="45"/>
       <w:r>
         <w:rPr>
           <w:rStyle w:val="CommentReference"/>
         </w:rPr>
-        <w:commentReference w:id="46"/>
+        <w:commentReference w:id="45"/>
       </w:r>
       <w:r>
         <w:rPr>
@@ -18548,7 +18542,7 @@
           <w:szCs w:val="24"/>
         </w:rPr>
       </w:pPr>
-      <w:commentRangeStart w:id="47"/>
+      <w:commentRangeStart w:id="46"/>
       <w:r>
         <w:rPr>
           <w:rFonts w:eastAsia="Arial" w:cs="Times New Roman"/>
@@ -18556,12 +18550,12 @@
         </w:rPr>
         <w:t>Starting</w:t>
       </w:r>
-      <w:commentRangeEnd w:id="47"/>
+      <w:commentRangeEnd w:id="46"/>
       <w:r>
         <w:rPr>
           <w:rStyle w:val="CommentReference"/>
         </w:rPr>
-        <w:commentReference w:id="47"/>
+        <w:commentReference w:id="46"/>
       </w:r>
       <w:r>
         <w:rPr>
@@ -20270,7 +20264,7 @@
         <w:t>.</w:t>
       </w:r>
     </w:p>
-    <w:bookmarkEnd w:id="45"/>
+    <w:bookmarkEnd w:id="44"/>
     <w:p>
       <w:pPr>
         <w:spacing w:after="160"/>
@@ -20521,8 +20515,8 @@
         </w:rPr>
         <w:t xml:space="preserve">Calibration plots again provided a more precise assessment of the specific JOL increments in which illusions of competence </w:t>
       </w:r>
+      <w:commentRangeStart w:id="47"/>
       <w:commentRangeStart w:id="48"/>
-      <w:commentRangeStart w:id="49"/>
       <w:r>
         <w:rPr>
           <w:rFonts w:eastAsia="Arial" w:cs="Times New Roman"/>
@@ -20530,19 +20524,19 @@
         </w:rPr>
         <w:t>emerged</w:t>
       </w:r>
+      <w:commentRangeEnd w:id="47"/>
+      <w:r>
+        <w:rPr>
+          <w:rStyle w:val="CommentReference"/>
+        </w:rPr>
+        <w:commentReference w:id="47"/>
+      </w:r>
       <w:commentRangeEnd w:id="48"/>
       <w:r>
         <w:rPr>
           <w:rStyle w:val="CommentReference"/>
         </w:rPr>
         <w:commentReference w:id="48"/>
-      </w:r>
-      <w:commentRangeEnd w:id="49"/>
-      <w:r>
-        <w:rPr>
-          <w:rStyle w:val="CommentReference"/>
-        </w:rPr>
-        <w:commentReference w:id="49"/>
       </w:r>
       <w:r>
         <w:rPr>
@@ -20593,22 +20587,22 @@
         <w:tab/>
         <w:t xml:space="preserve">The goal of the present study was to improve the calibration between JOL ratings that are provided at study and subsequent recall of forward, symmetrical, backward, and unrelated cue-target word pairs. In </w:t>
       </w:r>
+      <w:commentRangeStart w:id="49"/>
+      <w:r>
+        <w:t>Experiment 1</w:t>
+      </w:r>
+      <w:commentRangeEnd w:id="49"/>
+      <w:r>
+        <w:rPr>
+          <w:rStyle w:val="CommentReference"/>
+        </w:rPr>
+        <w:commentReference w:id="49"/>
+      </w:r>
+      <w:r>
+        <w:t xml:space="preserve">, forward pairs were found to be resistant against the illusion of competence, and symmetrical pairs had a smaller illusion of competence that was mediated through the use of both encoding tasks. The illusion of competence was highest for the backward and unrelated pairs which showed that the associative direction of the pair types affected recall rates. The illusion of competence replicated across encoding groups, but the magnitude of the illusion of competence differed as a function of encoding; thus, the first experiment sought to compare JOLs and recall rates for participants that studied word pairs using item-specific or relational encoding instructions relative to a read-only control task. </w:t>
+      </w:r>
       <w:commentRangeStart w:id="50"/>
-      <w:r>
-        <w:t>Experiment 1</w:t>
-      </w:r>
-      <w:commentRangeEnd w:id="50"/>
-      <w:r>
-        <w:rPr>
-          <w:rStyle w:val="CommentReference"/>
-        </w:rPr>
-        <w:commentReference w:id="50"/>
-      </w:r>
-      <w:r>
-        <w:t xml:space="preserve">, forward pairs were found to be resistant against the illusion of competence, and symmetrical pairs had a smaller illusion of competence that was mediated through the use of both encoding tasks. The illusion of competence was highest for the backward and unrelated pairs which showed that the associative direction of the pair types affected recall rates. The illusion of competence replicated across encoding groups, but the magnitude of the illusion of competence differed as a function of encoding; thus, the first experiment sought to compare JOLs and recall rates for participants that studied word pairs using item-specific or relational encoding instructions relative to a read-only control task. </w:t>
-      </w:r>
       <w:commentRangeStart w:id="51"/>
-      <w:commentRangeStart w:id="52"/>
       <w:r>
         <w:rPr>
           <w:rFonts w:eastAsia="Arial" w:cs="Times New Roman"/>
@@ -20624,8 +20618,20 @@
         <w:lastRenderedPageBreak/>
         <w:t>to better remember the pair. Consistent with our predictions, relational encoding showed a benefit across pairs, especially for backward and unrelated pairs, with the greatest reduction in the illusion of competence found for the unrelated pairs. Across both experiments, item-specific and relational processing each affected the calibration between JOLs and overall recall. Specifically, the item-specific encoding strategy was able to greatly reduce the illusion of competence found in the backward pairs in the first experiment and the relational encoding strategy was able to reduce the illusion of competence found for the unrelated word pairs in both experiments.</w:t>
       </w:r>
+      <w:commentRangeEnd w:id="50"/>
+      <w:del w:id="52" w:author="Emily Cates" w:date="2020-11-02T16:20:00Z">
+        <w:r>
+          <w:rPr>
+            <w:rStyle w:val="CommentReference"/>
+          </w:rPr>
+          <w:commentReference w:id="50"/>
+        </w:r>
+      </w:del>
       <w:commentRangeEnd w:id="51"/>
-      <w:del w:id="53" w:author="Emily Cates" w:date="2020-11-02T16:20:00Z">
+      <w:r>
+        <w:t xml:space="preserve"> </w:t>
+      </w:r>
+      <w:del w:id="53" w:author="Emily Cates" w:date="2020-11-02T16:36:00Z">
         <w:r>
           <w:rPr>
             <w:rStyle w:val="CommentReference"/>
@@ -20633,18 +20639,6 @@
           <w:commentReference w:id="51"/>
         </w:r>
       </w:del>
-      <w:commentRangeEnd w:id="52"/>
-      <w:r>
-        <w:t xml:space="preserve"> </w:t>
-      </w:r>
-      <w:del w:id="54" w:author="Emily Cates" w:date="2020-11-02T16:36:00Z">
-        <w:r>
-          <w:rPr>
-            <w:rStyle w:val="CommentReference"/>
-          </w:rPr>
-          <w:commentReference w:id="52"/>
-        </w:r>
-      </w:del>
       <w:r>
         <w:t xml:space="preserve">The calibration plots for Experiment 1showed that, across encoding groups, participants were well calibrated for forward and symmetrical pairs. Participants in the read group showed overconfidence at all JOL increments for the unrelated pairs and overconfidence at all JOL increments over half for the backward pairs. Participants in the item-specific group showed overconfidence at almost all JOL increments for the unrelated pairs and overconfidence at all JOL increments above 80% for the backward word pairs. Participants in the relational group showed overconfidence at all JOL increments over half for the unrelated word pairs and overconfidence at all JOLs above 60% for backward pairs. The reduction in overconfidence for backward pairs in the item-specific group and for unrelated pairs in the relational group can be attributed to an increase in correct recall for these pairs. </w:t>
       </w:r>
@@ -20656,12 +20650,19 @@
       <w:r>
         <w:t xml:space="preserve">The purpose of </w:t>
       </w:r>
+      <w:commentRangeStart w:id="54"/>
       <w:commentRangeStart w:id="55"/>
       <w:commentRangeStart w:id="56"/>
-      <w:commentRangeStart w:id="57"/>
       <w:r>
         <w:t xml:space="preserve">Experiment 2 </w:t>
       </w:r>
+      <w:commentRangeEnd w:id="54"/>
+      <w:r>
+        <w:rPr>
+          <w:rStyle w:val="CommentReference"/>
+        </w:rPr>
+        <w:commentReference w:id="54"/>
+      </w:r>
       <w:commentRangeEnd w:id="55"/>
       <w:r>
         <w:rPr>
@@ -20675,13 +20676,6 @@
           <w:rStyle w:val="CommentReference"/>
         </w:rPr>
         <w:commentReference w:id="56"/>
-      </w:r>
-      <w:commentRangeEnd w:id="57"/>
-      <w:r>
-        <w:rPr>
-          <w:rStyle w:val="CommentReference"/>
-        </w:rPr>
-        <w:commentReference w:id="57"/>
       </w:r>
       <w:r>
         <w:t xml:space="preserve">was to try and build upon the benefits found for item-specific and relational encoding at increasing JOL calibration in Experiment 1 by providing participants with a warning about the misleading nature of some of the word pairs. Participants were warned that backward pairs specifically were notorious for being misleading because the association present was weak and that participants tended to overestimate their JOLs for these pairs even though they weren’t typically well remembered. Participants were shown examples of </w:t>
@@ -20709,7 +20703,7 @@
         </w:rPr>
         <w:t xml:space="preserve">hile encoding manipulations were effective in Experiment 2, it was surprising that warnings had no effect on the illusions of competence that were found for backward and unrelated pairs. Our warning instructions were modeled after Koriat and Bjork’s (2006) warning procedure who found that warning participants regarding the illusion of competence prior to study improved JOL calibration, and note that there are several examples of warnings effectively reducing associative false memory illusions (Huff, Meade, &amp; Hutchison, 2011; McCabe &amp; Smith, 2002), and susceptibility to misinformation (Blank &amp; Launay, 2014). In spite of these memory and metamemory warning benefits, there are a couple of possibilities why our warnings failed to improve JOL calibration. </w:t>
       </w:r>
-      <w:commentRangeStart w:id="58"/>
+      <w:commentRangeStart w:id="57"/>
       <w:r>
         <w:rPr>
           <w:rFonts w:eastAsia="Arial" w:cs="Times New Roman"/>
@@ -20717,12 +20711,12 @@
         </w:rPr>
         <w:t>First</w:t>
       </w:r>
-      <w:commentRangeEnd w:id="58"/>
+      <w:commentRangeEnd w:id="57"/>
       <w:r>
         <w:rPr>
           <w:rStyle w:val="CommentReference"/>
         </w:rPr>
-        <w:commentReference w:id="58"/>
+        <w:commentReference w:id="57"/>
       </w:r>
       <w:r>
         <w:rPr>
@@ -20765,7 +20759,7 @@
         <w:lastRenderedPageBreak/>
         <w:t xml:space="preserve">inclusion of experimenter-provided instructions. One example of warnings being effective is in a study done by Chambers and Zaragoza (2001) in which participants were able to reduce memory errors when given a warning that the experimenter was intentionally misleading them. Another study done by Karanian et al.(2020) also showed that participants were able to adjust their memory when provided with a warning about potential misinformation. However, a study conducted by Ecker, Lewandowsky, and Tang (2010) showed that giving a general warning about misinformation was not as effective as a specific warning. One explanation for warnings not being effective in our study is that participants were unable to fully understand the magnitude of the warning because they had no prior understanding of JOLs and/or the illusion of competence found for backward pairs and they felt that the warning did not apply to them. </w:t>
       </w:r>
-      <w:commentRangeStart w:id="59"/>
+      <w:commentRangeStart w:id="58"/>
       <w:r>
         <w:rPr>
           <w:rFonts w:eastAsia="Arial" w:cs="Times New Roman"/>
@@ -20773,12 +20767,12 @@
         </w:rPr>
         <w:t xml:space="preserve">One approach to correct this would to have participants rate how likely they believe that they will fall for the illusion of competence in order to evaluate whether the participants feel that they are “invincible” when providing their ratings. </w:t>
       </w:r>
-      <w:commentRangeEnd w:id="59"/>
+      <w:commentRangeEnd w:id="58"/>
       <w:r>
         <w:rPr>
           <w:rStyle w:val="CommentReference"/>
         </w:rPr>
-        <w:commentReference w:id="59"/>
+        <w:commentReference w:id="58"/>
       </w:r>
       <w:r>
         <w:rPr>
@@ -20795,16 +20789,16 @@
       <w:r>
         <w:t xml:space="preserve">One potential explanation for why our results did not replicate in Experiment 2 is because warnings may have affected encoding. </w:t>
       </w:r>
-      <w:commentRangeStart w:id="60"/>
+      <w:commentRangeStart w:id="59"/>
       <w:r>
         <w:t>Participants</w:t>
       </w:r>
-      <w:commentRangeEnd w:id="60"/>
+      <w:commentRangeEnd w:id="59"/>
       <w:r>
         <w:rPr>
           <w:rStyle w:val="CommentReference"/>
         </w:rPr>
-        <w:commentReference w:id="60"/>
+        <w:commentReference w:id="59"/>
       </w:r>
       <w:r>
         <w:t xml:space="preserve"> may have been distracted by trying to adjust their JOL ratings and were thus not as focused on implementing the encoding strategy they had been told to use. One way this limitation could be addressed is by reminding participants of the encoding strategy they are supposed to be using in order to bring their attention back to the encoding manipulation. Another limitation of our study was that encoding duration could have played a role in reducing the illusion of competence. Participants were allowed to self-pace their </w:t>
@@ -20819,16 +20813,16 @@
         <w:tab/>
         <w:t>Calibration plots were included to provide a more precise assessment of the specific JOL increments where participant JOLs because uncalibrated with recall. The use of calibration plots therefore provides a more fine-grained assessment of JOL accuracy and was useful for showing additional differences between the item-specific, relational, and read groups. In Experiment 1</w:t>
       </w:r>
-      <w:commentRangeStart w:id="61"/>
+      <w:commentRangeStart w:id="60"/>
       <w:r>
         <w:t xml:space="preserve">… we were able to see that participants in the item-specific group were only overconfident for backward pairs above the higher JOL increments compared to those in the read group who were overconfident for backward pairs above all JOL increments over half. These patterns show us when participants begin to become overconfident, and this information could even be used to improve future studies by warning participants about using really high JOL ratings. </w:t>
       </w:r>
-      <w:commentRangeEnd w:id="61"/>
+      <w:commentRangeEnd w:id="60"/>
       <w:r>
         <w:rPr>
           <w:rStyle w:val="CommentReference"/>
         </w:rPr>
-        <w:commentReference w:id="61"/>
+        <w:commentReference w:id="60"/>
       </w:r>
     </w:p>
     <w:p>
@@ -20842,17 +20836,17 @@
       <w:r>
         <w:t>Specifically</w:t>
       </w:r>
-      <w:commentRangeStart w:id="62"/>
+      <w:commentRangeStart w:id="61"/>
       <w:proofErr w:type="gramEnd"/>
       <w:r>
         <w:t>…</w:t>
       </w:r>
-      <w:commentRangeEnd w:id="62"/>
+      <w:commentRangeEnd w:id="61"/>
       <w:r>
         <w:rPr>
           <w:rStyle w:val="CommentReference"/>
         </w:rPr>
-        <w:commentReference w:id="62"/>
+        <w:commentReference w:id="61"/>
       </w:r>
       <w:r>
         <w:t xml:space="preserve"> </w:t>
@@ -20868,7 +20862,7 @@
           <w:szCs w:val="24"/>
         </w:rPr>
       </w:pPr>
-      <w:commentRangeStart w:id="63"/>
+      <w:commentRangeStart w:id="62"/>
       <w:r>
         <w:t xml:space="preserve">There is still much work that can be done to try and fully eliminate the illusion of competence found for backward word pairs. In order to improve the accuracy of JOLs, future studies might could limit the number of ratings that a participant could give above 90 in order to make them more conservative in their JOL ratings. One </w:t>
       </w:r>
@@ -20903,12 +20897,12 @@
         </w:rPr>
         <w:t xml:space="preserve"> future studies could improve on the type of warnings given to participants would be to show participants their own performance data instead of general data. This type of warning could help to show participants the importance of the warning because they would be able to see how the illusion of competence affects them directly. Another type of relational encoding task that could be used is to have participants use the cue and target words in a sentence which could help facilitate future recall. Future studies could also implement a training program in which participants are trained on using the different types of encoding strategies or on how to identify the different types of word pairs. These training sessions have the potential to help participants improve their JOL accuracy. </w:t>
       </w:r>
-      <w:commentRangeEnd w:id="63"/>
+      <w:commentRangeEnd w:id="62"/>
       <w:r>
         <w:rPr>
           <w:rStyle w:val="CommentReference"/>
         </w:rPr>
-        <w:commentReference w:id="63"/>
+        <w:commentReference w:id="62"/>
       </w:r>
     </w:p>
     <w:p>
@@ -21054,9 +21048,9 @@
           <w:szCs w:val="24"/>
         </w:rPr>
       </w:pPr>
+      <w:commentRangeStart w:id="63"/>
       <w:commentRangeStart w:id="64"/>
       <w:commentRangeStart w:id="65"/>
-      <w:commentRangeStart w:id="66"/>
       <w:r>
         <w:rPr>
           <w:rFonts w:eastAsia="Arial" w:cs="Times New Roman"/>
@@ -21071,6 +21065,13 @@
         </w:rPr>
         <w:t>10.1037/h0027455</w:t>
       </w:r>
+      <w:commentRangeEnd w:id="63"/>
+      <w:r>
+        <w:rPr>
+          <w:rStyle w:val="CommentReference"/>
+        </w:rPr>
+        <w:commentReference w:id="63"/>
+      </w:r>
       <w:commentRangeEnd w:id="64"/>
       <w:r>
         <w:rPr>
@@ -21084,13 +21085,6 @@
           <w:rStyle w:val="CommentReference"/>
         </w:rPr>
         <w:commentReference w:id="65"/>
-      </w:r>
-      <w:commentRangeEnd w:id="66"/>
-      <w:r>
-        <w:rPr>
-          <w:rStyle w:val="CommentReference"/>
-        </w:rPr>
-        <w:commentReference w:id="66"/>
       </w:r>
     </w:p>
     <w:p>
@@ -22107,7 +22101,7 @@
           <w:szCs w:val="24"/>
         </w:rPr>
       </w:pPr>
-      <w:bookmarkStart w:id="67" w:name="_Hlk11864411"/>
+      <w:bookmarkStart w:id="66" w:name="_Hlk11864411"/>
       <w:r>
         <w:rPr>
           <w:rFonts w:eastAsia="Arial" w:cs="Times New Roman"/>
@@ -22285,7 +22279,7 @@
         </w:rPr>
         <w:t>Hertzog, C., Dixon, R. A., Hultsch, D. F., &amp; MacDonald, S. W. S.</w:t>
       </w:r>
-      <w:bookmarkEnd w:id="67"/>
+      <w:bookmarkEnd w:id="66"/>
       <w:r>
         <w:rPr>
           <w:rFonts w:eastAsia="Arial" w:cs="Times New Roman"/>
@@ -24368,6 +24362,7 @@
           <w:szCs w:val="24"/>
         </w:rPr>
       </w:pPr>
+      <w:commentRangeStart w:id="67"/>
       <w:commentRangeStart w:id="68"/>
       <w:r>
         <w:rPr>
@@ -24375,6 +24370,13 @@
           <w:iCs/>
         </w:rPr>
         <w:t>Figure 2</w:t>
+      </w:r>
+      <w:commentRangeEnd w:id="67"/>
+      <w:r>
+        <w:rPr>
+          <w:rStyle w:val="CommentReference"/>
+        </w:rPr>
+        <w:commentReference w:id="67"/>
       </w:r>
       <w:commentRangeEnd w:id="68"/>
       <w:r>
@@ -24473,8 +24475,8 @@
         </w:rPr>
         <w:lastRenderedPageBreak/>
         <w:drawing>
-          <wp:inline distT="0" distB="0" distL="0" distR="0" wp14:anchorId="474187D4" wp14:editId="512DD588">
-            <wp:extent cx="6191250" cy="3551874"/>
+          <wp:inline distT="0" distB="0" distL="0" distR="0" wp14:anchorId="474187D4" wp14:editId="3830BAA3">
+            <wp:extent cx="6248400" cy="3601110"/>
             <wp:effectExtent l="0" t="0" r="0" b="0"/>
             <wp:docPr id="1" name="Picture 1"/>
             <wp:cNvGraphicFramePr>
@@ -24484,7 +24486,7 @@
               <a:graphicData uri="http://schemas.openxmlformats.org/drawingml/2006/picture">
                 <pic:pic xmlns:pic="http://schemas.openxmlformats.org/drawingml/2006/picture">
                   <pic:nvPicPr>
-                    <pic:cNvPr id="0" name="Picture 1"/>
+                    <pic:cNvPr id="1" name="Picture 1"/>
                     <pic:cNvPicPr>
                       <a:picLocks noChangeAspect="1" noChangeArrowheads="1"/>
                     </pic:cNvPicPr>
@@ -24497,13 +24499,13 @@
                         </a:ext>
                       </a:extLst>
                     </a:blip>
-                    <a:srcRect r="12845"/>
+                    <a:srcRect r="13244"/>
                     <a:stretch/>
                   </pic:blipFill>
                   <pic:spPr bwMode="auto">
                     <a:xfrm>
                       <a:off x="0" y="0"/>
-                      <a:ext cx="6214552" cy="3565242"/>
+                      <a:ext cx="6274127" cy="3615937"/>
                     </a:xfrm>
                     <a:prstGeom prst="rect">
                       <a:avLst/>
@@ -24559,6 +24561,7 @@
         <w:t xml:space="preserve">Sample data illustrating the illusion of competence for backward, symmetrical, and unrelated study pairs. This graph was provided to participants in the Experiment 2 warning group. Data pattern is modeled after Maxwell and Huff (in </w:t>
       </w:r>
       <w:commentRangeStart w:id="71"/>
+      <w:commentRangeStart w:id="72"/>
       <w:r>
         <w:t>press</w:t>
       </w:r>
@@ -24568,6 +24571,13 @@
           <w:rStyle w:val="CommentReference"/>
         </w:rPr>
         <w:commentReference w:id="71"/>
+      </w:r>
+      <w:commentRangeEnd w:id="72"/>
+      <w:r>
+        <w:rPr>
+          <w:rStyle w:val="CommentReference"/>
+        </w:rPr>
+        <w:commentReference w:id="72"/>
       </w:r>
       <w:r>
         <w:t>).</w:t>
@@ -25656,7 +25666,7 @@
         <w:spacing w:line="240" w:lineRule="auto"/>
         <w:ind w:right="-720"/>
       </w:pPr>
-      <w:bookmarkStart w:id="72" w:name="_Hlk53229787"/>
+      <w:bookmarkStart w:id="73" w:name="_Hlk53229787"/>
       <w:r>
         <w:rPr>
           <w:i/>
@@ -25682,7 +25692,7 @@
         <w:t xml:space="preserve"> Mean JOL and recall rates as a function of pair type in the Read (top panels), Item-Specific (middle panels), and Relational (bottom panels) Warning and No Warning groups in Experiment 2. Bars represent 95% confidence intervals.</w:t>
       </w:r>
     </w:p>
-    <w:bookmarkEnd w:id="72"/>
+    <w:bookmarkEnd w:id="73"/>
     <w:p>
       <w:pPr>
         <w:rPr>
@@ -26580,10 +26590,10 @@
         </w:rPr>
         <w:lastRenderedPageBreak/>
         <w:drawing>
-          <wp:inline distT="0" distB="0" distL="0" distR="0" wp14:anchorId="13D9F3E5" wp14:editId="7AC77746">
-            <wp:extent cx="4407408" cy="3200400"/>
-            <wp:effectExtent l="19050" t="19050" r="12700" b="19050"/>
-            <wp:docPr id="8" name="Picture 8"/>
+          <wp:inline distT="0" distB="0" distL="0" distR="0" wp14:anchorId="0A2BECBB" wp14:editId="5D06DD28">
+            <wp:extent cx="4724400" cy="3435927"/>
+            <wp:effectExtent l="19050" t="19050" r="19050" b="12700"/>
+            <wp:docPr id="4" name="Picture 4"/>
             <wp:cNvGraphicFramePr>
               <a:graphicFrameLocks xmlns:a="http://schemas.openxmlformats.org/drawingml/2006/main" noChangeAspect="1"/>
             </wp:cNvGraphicFramePr>
@@ -26591,7 +26601,7 @@
               <a:graphicData uri="http://schemas.openxmlformats.org/drawingml/2006/picture">
                 <pic:pic xmlns:pic="http://schemas.openxmlformats.org/drawingml/2006/picture">
                   <pic:nvPicPr>
-                    <pic:cNvPr id="0" name="Picture 3"/>
+                    <pic:cNvPr id="4" name="Picture 4"/>
                     <pic:cNvPicPr>
                       <a:picLocks noChangeAspect="1" noChangeArrowheads="1"/>
                     </pic:cNvPicPr>
@@ -26604,7 +26614,6 @@
                         </a:ext>
                       </a:extLst>
                     </a:blip>
-                    <a:srcRect/>
                     <a:stretch>
                       <a:fillRect/>
                     </a:stretch>
@@ -26612,7 +26621,7 @@
                   <pic:spPr bwMode="auto">
                     <a:xfrm>
                       <a:off x="0" y="0"/>
-                      <a:ext cx="4407408" cy="3200400"/>
+                      <a:ext cx="4734993" cy="3443631"/>
                     </a:xfrm>
                     <a:prstGeom prst="rect">
                       <a:avLst/>
@@ -26630,15 +26639,157 @@
           </wp:inline>
         </w:drawing>
       </w:r>
+    </w:p>
+    <w:p>
+      <w:pPr>
+        <w:spacing w:line="240" w:lineRule="auto"/>
+        <w:ind w:right="-720"/>
+      </w:pPr>
+      <w:bookmarkStart w:id="74" w:name="_Hlk53305958"/>
+      <w:r>
+        <w:rPr>
+          <w:i/>
+          <w:iCs/>
+        </w:rPr>
+        <w:t xml:space="preserve">Figure </w:t>
+      </w:r>
+      <w:r>
+        <w:rPr>
+          <w:i/>
+          <w:iCs/>
+        </w:rPr>
+        <w:t>6</w:t>
+      </w:r>
+      <w:r>
+        <w:rPr>
+          <w:i/>
+          <w:iCs/>
+        </w:rPr>
+        <w:t>.</w:t>
+      </w:r>
+      <w:r>
+        <w:t xml:space="preserve"> </w:t>
+      </w:r>
+      <w:bookmarkStart w:id="75" w:name="_Hlk55235083"/>
+      <w:r>
+        <w:rPr>
+          <w:rFonts w:cs="Times New Roman"/>
+          <w:szCs w:val="24"/>
+        </w:rPr>
+        <w:t xml:space="preserve">Calibration plots as a function of pair type in Experiment </w:t>
+      </w:r>
+      <w:r>
+        <w:rPr>
+          <w:rFonts w:cs="Times New Roman"/>
+          <w:szCs w:val="24"/>
+        </w:rPr>
+        <w:t xml:space="preserve">2 for participants in the </w:t>
+      </w:r>
+      <w:r>
+        <w:rPr>
+          <w:rFonts w:cs="Times New Roman"/>
+          <w:szCs w:val="24"/>
+        </w:rPr>
+        <w:t>Read</w:t>
+      </w:r>
+      <w:r>
+        <w:rPr>
+          <w:rFonts w:cs="Times New Roman"/>
+          <w:szCs w:val="24"/>
+        </w:rPr>
+        <w:t xml:space="preserve"> group</w:t>
+      </w:r>
+      <w:r>
+        <w:rPr>
+          <w:rFonts w:cs="Times New Roman"/>
+          <w:szCs w:val="24"/>
+        </w:rPr>
+        <w:t xml:space="preserve"> for Block 2 recall</w:t>
+      </w:r>
+      <w:r>
+        <w:rPr>
+          <w:rFonts w:cs="Times New Roman"/>
+          <w:szCs w:val="24"/>
+        </w:rPr>
+        <w:t xml:space="preserve"> collapsed across warning</w:t>
+      </w:r>
+      <w:r>
+        <w:rPr>
+          <w:rFonts w:cs="Times New Roman"/>
+          <w:szCs w:val="24"/>
+        </w:rPr>
+        <w:t>.</w:t>
+      </w:r>
+      <w:r>
+        <w:rPr>
+          <w:rFonts w:cs="Times New Roman"/>
+          <w:szCs w:val="24"/>
+        </w:rPr>
+        <w:t xml:space="preserve"> Dashed lines indicate perfect calibration between JOL ratings and proportion of correct cued-recall. Overconﬁdence is represented by points falling below the calibration line. Data were smoothed over three adjacent JOL ratings. Bars represent 95% conﬁdence </w:t>
+      </w:r>
+      <w:commentRangeStart w:id="76"/>
+      <w:commentRangeStart w:id="77"/>
+      <w:r>
+        <w:rPr>
+          <w:rFonts w:cs="Times New Roman"/>
+          <w:szCs w:val="24"/>
+        </w:rPr>
+        <w:t>interval</w:t>
+      </w:r>
+      <w:commentRangeEnd w:id="76"/>
+      <w:r>
+        <w:rPr>
+          <w:rStyle w:val="CommentReference"/>
+        </w:rPr>
+        <w:commentReference w:id="76"/>
+      </w:r>
+      <w:commentRangeEnd w:id="77"/>
+      <w:r>
+        <w:rPr>
+          <w:rStyle w:val="CommentReference"/>
+        </w:rPr>
+        <w:commentReference w:id="77"/>
+      </w:r>
+      <w:r>
+        <w:rPr>
+          <w:rFonts w:cs="Times New Roman"/>
+          <w:szCs w:val="24"/>
+        </w:rPr>
+        <w:t>.</w:t>
+      </w:r>
+    </w:p>
+    <w:bookmarkEnd w:id="74"/>
+    <w:p>
+      <w:pPr>
+        <w:rPr>
+          <w:highlight w:val="yellow"/>
+        </w:rPr>
+      </w:pPr>
+      <w:r>
+        <w:rPr>
+          <w:highlight w:val="yellow"/>
+        </w:rPr>
+        <w:br w:type="page"/>
+      </w:r>
+    </w:p>
+    <w:bookmarkEnd w:id="75"/>
+    <w:p>
+      <w:pPr>
+        <w:jc w:val="center"/>
+        <w:rPr>
+          <w:highlight w:val="yellow"/>
+        </w:rPr>
+      </w:pPr>
       <w:r>
         <w:rPr>
           <w:noProof/>
         </w:rPr>
+        <w:lastRenderedPageBreak/>
         <w:drawing>
-          <wp:inline distT="0" distB="0" distL="0" distR="0" wp14:anchorId="0A2BECBB" wp14:editId="633F9EC0">
-            <wp:extent cx="4407408" cy="3200400"/>
-            <wp:effectExtent l="19050" t="19050" r="12700" b="19050"/>
-            <wp:docPr id="4" name="Picture 4"/>
+          <wp:inline distT="0" distB="0" distL="0" distR="0" wp14:anchorId="3B26AB7B" wp14:editId="3BDF2646">
+            <wp:extent cx="4714875" cy="3429000"/>
+            <wp:effectExtent l="19050" t="19050" r="28575" b="19050"/>
+            <wp:docPr id="11" name="Picture 11"/>
             <wp:cNvGraphicFramePr>
               <a:graphicFrameLocks xmlns:a="http://schemas.openxmlformats.org/drawingml/2006/main" noChangeAspect="1"/>
             </wp:cNvGraphicFramePr>
@@ -26646,7 +26797,7 @@
               <a:graphicData uri="http://schemas.openxmlformats.org/drawingml/2006/picture">
                 <pic:pic xmlns:pic="http://schemas.openxmlformats.org/drawingml/2006/picture">
                   <pic:nvPicPr>
-                    <pic:cNvPr id="0" name="Picture 1"/>
+                    <pic:cNvPr id="11" name="Picture 11"/>
                     <pic:cNvPicPr>
                       <a:picLocks noChangeAspect="1" noChangeArrowheads="1"/>
                     </pic:cNvPicPr>
@@ -26659,7 +26810,6 @@
                         </a:ext>
                       </a:extLst>
                     </a:blip>
-                    <a:srcRect/>
                     <a:stretch>
                       <a:fillRect/>
                     </a:stretch>
@@ -26667,7 +26817,7 @@
                   <pic:spPr bwMode="auto">
                     <a:xfrm>
                       <a:off x="0" y="0"/>
-                      <a:ext cx="4407408" cy="3200400"/>
+                      <a:ext cx="4720683" cy="3433224"/>
                     </a:xfrm>
                     <a:prstGeom prst="rect">
                       <a:avLst/>
@@ -26690,8 +26840,11 @@
       <w:pPr>
         <w:spacing w:line="240" w:lineRule="auto"/>
         <w:ind w:right="-720"/>
+        <w:rPr>
+          <w:rFonts w:cs="Times New Roman"/>
+          <w:szCs w:val="24"/>
+        </w:rPr>
       </w:pPr>
-      <w:bookmarkStart w:id="73" w:name="_Hlk53305958"/>
       <w:r>
         <w:rPr>
           <w:i/>
@@ -26704,7 +26857,7 @@
           <w:i/>
           <w:iCs/>
         </w:rPr>
-        <w:t>6</w:t>
+        <w:t>7</w:t>
       </w:r>
       <w:r>
         <w:rPr>
@@ -26721,67 +26874,39 @@
           <w:rFonts w:cs="Times New Roman"/>
           <w:szCs w:val="24"/>
         </w:rPr>
-        <w:t xml:space="preserve">Calibration plots as a function of pair type in Experiment </w:t>
-      </w:r>
-      <w:r>
-        <w:rPr>
-          <w:rFonts w:cs="Times New Roman"/>
-          <w:szCs w:val="24"/>
-        </w:rPr>
-        <w:t xml:space="preserve">2 for participants in the </w:t>
-      </w:r>
-      <w:r>
-        <w:rPr>
-          <w:rFonts w:cs="Times New Roman"/>
-          <w:szCs w:val="24"/>
-        </w:rPr>
-        <w:t>No-Warning Read</w:t>
-      </w:r>
-      <w:r>
-        <w:rPr>
-          <w:rFonts w:cs="Times New Roman"/>
-          <w:szCs w:val="24"/>
-        </w:rPr>
-        <w:t xml:space="preserve"> group</w:t>
-      </w:r>
-      <w:r>
-        <w:rPr>
-          <w:rFonts w:cs="Times New Roman"/>
-          <w:szCs w:val="24"/>
-        </w:rPr>
-        <w:t xml:space="preserve"> (top panel) and the Warning Read group (bottom panel) for Block 2 recall.</w:t>
-      </w:r>
-      <w:r>
-        <w:rPr>
-          <w:rFonts w:cs="Times New Roman"/>
-          <w:szCs w:val="24"/>
-        </w:rPr>
-        <w:t xml:space="preserve"> Dashed lines indicate perfect calibration between JOL ratings and proportion of correct cued-recall. Overconﬁdence is represented by points falling below the calibration line. Data were smoothed over three adjacent JOL ratings. Bars represent 95% conﬁdence </w:t>
-      </w:r>
-      <w:commentRangeStart w:id="74"/>
-      <w:r>
-        <w:rPr>
-          <w:rFonts w:cs="Times New Roman"/>
-          <w:szCs w:val="24"/>
-        </w:rPr>
-        <w:t>interval</w:t>
-      </w:r>
-      <w:commentRangeEnd w:id="74"/>
-      <w:r>
-        <w:rPr>
-          <w:rStyle w:val="CommentReference"/>
-        </w:rPr>
-        <w:commentReference w:id="74"/>
-      </w:r>
-      <w:r>
-        <w:rPr>
-          <w:rFonts w:cs="Times New Roman"/>
-          <w:szCs w:val="24"/>
-        </w:rPr>
-        <w:t>.</w:t>
+        <w:t xml:space="preserve">Calibration plots as a function of pair type in Experiment 2 for participants in the </w:t>
+      </w:r>
+      <w:r>
+        <w:rPr>
+          <w:rFonts w:cs="Times New Roman"/>
+          <w:szCs w:val="24"/>
+        </w:rPr>
+        <w:t>Relational</w:t>
+      </w:r>
+      <w:r>
+        <w:rPr>
+          <w:rFonts w:cs="Times New Roman"/>
+          <w:szCs w:val="24"/>
+        </w:rPr>
+        <w:t xml:space="preserve"> group for Block 2 recall collapsed across warning. Dashed lines indicate perfect calibration between JOL ratings and proportion of correct cued-recall. Overconﬁdence is represented by points falling below the calibration line. Data were smoothed over three adjacent JOL ratings. Bars represent 95% conﬁdence interval.</w:t>
       </w:r>
     </w:p>
-    <w:bookmarkEnd w:id="73"/>
+    <w:p>
+      <w:pPr>
+        <w:spacing w:line="240" w:lineRule="auto"/>
+        <w:ind w:right="-720"/>
+        <w:rPr>
+          <w:highlight w:val="yellow"/>
+        </w:rPr>
+      </w:pPr>
+      <w:r>
+        <w:rPr>
+          <w:rFonts w:cs="Times New Roman"/>
+          <w:szCs w:val="24"/>
+        </w:rPr>
+        <w:t> </w:t>
+      </w:r>
+    </w:p>
     <w:p>
       <w:pPr>
         <w:rPr>
@@ -26808,10 +26933,10 @@
         </w:rPr>
         <w:lastRenderedPageBreak/>
         <w:drawing>
-          <wp:inline distT="0" distB="0" distL="0" distR="0" wp14:anchorId="236AAEB7" wp14:editId="63E4F905">
-            <wp:extent cx="4398264" cy="3200400"/>
-            <wp:effectExtent l="19050" t="19050" r="21590" b="19050"/>
-            <wp:docPr id="20" name="Picture 20"/>
+          <wp:inline distT="0" distB="0" distL="0" distR="0" wp14:anchorId="7BC7BFF0" wp14:editId="65563D00">
+            <wp:extent cx="4695825" cy="3415145"/>
+            <wp:effectExtent l="19050" t="19050" r="9525" b="13970"/>
+            <wp:docPr id="29" name="Picture 29"/>
             <wp:cNvGraphicFramePr>
               <a:graphicFrameLocks xmlns:a="http://schemas.openxmlformats.org/drawingml/2006/main" noChangeAspect="1"/>
             </wp:cNvGraphicFramePr>
@@ -26819,7 +26944,7 @@
               <a:graphicData uri="http://schemas.openxmlformats.org/drawingml/2006/picture">
                 <pic:pic xmlns:pic="http://schemas.openxmlformats.org/drawingml/2006/picture">
                   <pic:nvPicPr>
-                    <pic:cNvPr id="0" name="Picture 12"/>
+                    <pic:cNvPr id="29" name="Picture 29"/>
                     <pic:cNvPicPr>
                       <a:picLocks noChangeAspect="1" noChangeArrowheads="1"/>
                     </pic:cNvPicPr>
@@ -26832,7 +26957,6 @@
                         </a:ext>
                       </a:extLst>
                     </a:blip>
-                    <a:srcRect/>
                     <a:stretch>
                       <a:fillRect/>
                     </a:stretch>
@@ -26840,7 +26964,7 @@
                   <pic:spPr bwMode="auto">
                     <a:xfrm>
                       <a:off x="0" y="0"/>
-                      <a:ext cx="4398264" cy="3200400"/>
+                      <a:ext cx="4733181" cy="3442313"/>
                     </a:xfrm>
                     <a:prstGeom prst="rect">
                       <a:avLst/>
@@ -26858,61 +26982,6 @@
           </wp:inline>
         </w:drawing>
       </w:r>
-      <w:r>
-        <w:rPr>
-          <w:noProof/>
-        </w:rPr>
-        <w:drawing>
-          <wp:inline distT="0" distB="0" distL="0" distR="0" wp14:anchorId="3B26AB7B" wp14:editId="25C3829F">
-            <wp:extent cx="4398264" cy="3200400"/>
-            <wp:effectExtent l="19050" t="19050" r="21590" b="19050"/>
-            <wp:docPr id="11" name="Picture 11"/>
-            <wp:cNvGraphicFramePr>
-              <a:graphicFrameLocks xmlns:a="http://schemas.openxmlformats.org/drawingml/2006/main" noChangeAspect="1"/>
-            </wp:cNvGraphicFramePr>
-            <a:graphic xmlns:a="http://schemas.openxmlformats.org/drawingml/2006/main">
-              <a:graphicData uri="http://schemas.openxmlformats.org/drawingml/2006/picture">
-                <pic:pic xmlns:pic="http://schemas.openxmlformats.org/drawingml/2006/picture">
-                  <pic:nvPicPr>
-                    <pic:cNvPr id="0" name="Picture 5"/>
-                    <pic:cNvPicPr>
-                      <a:picLocks noChangeAspect="1" noChangeArrowheads="1"/>
-                    </pic:cNvPicPr>
-                  </pic:nvPicPr>
-                  <pic:blipFill>
-                    <a:blip r:embed="rId32">
-                      <a:extLst>
-                        <a:ext uri="{28A0092B-C50C-407E-A947-70E740481C1C}">
-                          <a14:useLocalDpi xmlns:a14="http://schemas.microsoft.com/office/drawing/2010/main" val="0"/>
-                        </a:ext>
-                      </a:extLst>
-                    </a:blip>
-                    <a:srcRect/>
-                    <a:stretch>
-                      <a:fillRect/>
-                    </a:stretch>
-                  </pic:blipFill>
-                  <pic:spPr bwMode="auto">
-                    <a:xfrm>
-                      <a:off x="0" y="0"/>
-                      <a:ext cx="4398264" cy="3200400"/>
-                    </a:xfrm>
-                    <a:prstGeom prst="rect">
-                      <a:avLst/>
-                    </a:prstGeom>
-                    <a:noFill/>
-                    <a:ln>
-                      <a:solidFill>
-                        <a:srgbClr val="000000"/>
-                      </a:solidFill>
-                    </a:ln>
-                  </pic:spPr>
-                </pic:pic>
-              </a:graphicData>
-            </a:graphic>
-          </wp:inline>
-        </w:drawing>
-      </w:r>
     </w:p>
     <w:p>
       <w:pPr>
@@ -26931,7 +27000,7 @@
           <w:i/>
           <w:iCs/>
         </w:rPr>
-        <w:t>7</w:t>
+        <w:t>8</w:t>
       </w:r>
       <w:r>
         <w:rPr>
@@ -26955,56 +27024,36 @@
           <w:rFonts w:cs="Times New Roman"/>
           <w:szCs w:val="24"/>
         </w:rPr>
-        <w:t>2 for participants in the</w:t>
-      </w:r>
-      <w:r>
-        <w:rPr>
-          <w:rFonts w:cs="Times New Roman"/>
-          <w:szCs w:val="24"/>
-        </w:rPr>
-        <w:t xml:space="preserve"> No-Warning</w:t>
-      </w:r>
-      <w:r>
-        <w:rPr>
-          <w:rFonts w:cs="Times New Roman"/>
-          <w:szCs w:val="24"/>
-        </w:rPr>
-        <w:t xml:space="preserve"> </w:t>
-      </w:r>
-      <w:r>
-        <w:rPr>
-          <w:rFonts w:cs="Times New Roman"/>
-          <w:szCs w:val="24"/>
-        </w:rPr>
-        <w:t>R</w:t>
-      </w:r>
-      <w:r>
-        <w:rPr>
-          <w:rFonts w:cs="Times New Roman"/>
-          <w:szCs w:val="24"/>
-        </w:rPr>
-        <w:t>elational group</w:t>
-      </w:r>
-      <w:r>
-        <w:rPr>
-          <w:rFonts w:cs="Times New Roman"/>
-          <w:szCs w:val="24"/>
-        </w:rPr>
-        <w:t xml:space="preserve"> (top panel) and the Warning Relational group (bottom panel) for Block 2 recall.</w:t>
-      </w:r>
-      <w:r>
-        <w:rPr>
-          <w:rFonts w:cs="Times New Roman"/>
-          <w:szCs w:val="24"/>
-        </w:rPr>
-        <w:t xml:space="preserve"> </w:t>
-      </w:r>
-      <w:r>
-        <w:rPr>
-          <w:rFonts w:cs="Times New Roman"/>
-          <w:szCs w:val="24"/>
-        </w:rPr>
-        <w:t>Dashed lines indicate perfect calibration between JOL ratings and proportion of correct cued-recall. Overconﬁdence is represented by points falling below the calibration line. Data were smoothed over three adjacent JOL ratings. Bars represent 95% conﬁdence interval.</w:t>
+        <w:t>2 for participants in the Item-Specific group for Block 2 recall collapsed across warning.</w:t>
+      </w:r>
+      <w:r>
+        <w:rPr>
+          <w:rFonts w:cs="Times New Roman"/>
+          <w:szCs w:val="24"/>
+        </w:rPr>
+        <w:t xml:space="preserve"> Dashed lines indicate perfect calibration between JOL ratings and proportion of correct cued-recall. Overconﬁdence is represented by points falling below the calibration line. Data were smoothed over three adjacent JOL ratings. Bars represent 95% conﬁdence </w:t>
+      </w:r>
+      <w:commentRangeStart w:id="78"/>
+      <w:r>
+        <w:rPr>
+          <w:rFonts w:cs="Times New Roman"/>
+          <w:szCs w:val="24"/>
+        </w:rPr>
+        <w:t>interval</w:t>
+      </w:r>
+      <w:commentRangeEnd w:id="78"/>
+      <w:r>
+        <w:rPr>
+          <w:rStyle w:val="CommentReference"/>
+        </w:rPr>
+        <w:commentReference w:id="78"/>
+      </w:r>
+      <w:r>
+        <w:rPr>
+          <w:rFonts w:cs="Times New Roman"/>
+          <w:szCs w:val="24"/>
+        </w:rPr>
+        <w:t>.</w:t>
       </w:r>
     </w:p>
     <w:p>
@@ -27013,212 +27062,17 @@
           <w:highlight w:val="yellow"/>
         </w:rPr>
       </w:pPr>
-    </w:p>
-    <w:p>
-      <w:pPr>
+      <w:r>
         <w:rPr>
           <w:highlight w:val="yellow"/>
         </w:rPr>
-      </w:pPr>
-      <w:r>
-        <w:rPr>
-          <w:highlight w:val="yellow"/>
-        </w:rPr>
         <w:br w:type="page"/>
-      </w:r>
-    </w:p>
-    <w:p>
-      <w:pPr>
-        <w:jc w:val="center"/>
-        <w:rPr>
-          <w:highlight w:val="yellow"/>
-        </w:rPr>
-      </w:pPr>
-      <w:r>
-        <w:rPr>
-          <w:noProof/>
-        </w:rPr>
-        <w:lastRenderedPageBreak/>
-        <w:drawing>
-          <wp:inline distT="0" distB="0" distL="0" distR="0" wp14:anchorId="2AAF4597" wp14:editId="380E99EF">
-            <wp:extent cx="4398264" cy="3200400"/>
-            <wp:effectExtent l="19050" t="19050" r="21590" b="19050"/>
-            <wp:docPr id="30" name="Picture 30"/>
-            <wp:cNvGraphicFramePr>
-              <a:graphicFrameLocks xmlns:a="http://schemas.openxmlformats.org/drawingml/2006/main" noChangeAspect="1"/>
-            </wp:cNvGraphicFramePr>
-            <a:graphic xmlns:a="http://schemas.openxmlformats.org/drawingml/2006/main">
-              <a:graphicData uri="http://schemas.openxmlformats.org/drawingml/2006/picture">
-                <pic:pic xmlns:pic="http://schemas.openxmlformats.org/drawingml/2006/picture">
-                  <pic:nvPicPr>
-                    <pic:cNvPr id="0" name="Picture 16"/>
-                    <pic:cNvPicPr>
-                      <a:picLocks noChangeAspect="1" noChangeArrowheads="1"/>
-                    </pic:cNvPicPr>
-                  </pic:nvPicPr>
-                  <pic:blipFill>
-                    <a:blip r:embed="rId33">
-                      <a:extLst>
-                        <a:ext uri="{28A0092B-C50C-407E-A947-70E740481C1C}">
-                          <a14:useLocalDpi xmlns:a14="http://schemas.microsoft.com/office/drawing/2010/main" val="0"/>
-                        </a:ext>
-                      </a:extLst>
-                    </a:blip>
-                    <a:srcRect/>
-                    <a:stretch>
-                      <a:fillRect/>
-                    </a:stretch>
-                  </pic:blipFill>
-                  <pic:spPr bwMode="auto">
-                    <a:xfrm>
-                      <a:off x="0" y="0"/>
-                      <a:ext cx="4398264" cy="3200400"/>
-                    </a:xfrm>
-                    <a:prstGeom prst="rect">
-                      <a:avLst/>
-                    </a:prstGeom>
-                    <a:noFill/>
-                    <a:ln>
-                      <a:solidFill>
-                        <a:srgbClr val="000000"/>
-                      </a:solidFill>
-                    </a:ln>
-                  </pic:spPr>
-                </pic:pic>
-              </a:graphicData>
-            </a:graphic>
-          </wp:inline>
-        </w:drawing>
-      </w:r>
-      <w:r>
-        <w:rPr>
-          <w:noProof/>
-        </w:rPr>
-        <w:drawing>
-          <wp:inline distT="0" distB="0" distL="0" distR="0" wp14:anchorId="7BC7BFF0" wp14:editId="2721E6EE">
-            <wp:extent cx="4398264" cy="3200400"/>
-            <wp:effectExtent l="19050" t="19050" r="21590" b="19050"/>
-            <wp:docPr id="29" name="Picture 29"/>
-            <wp:cNvGraphicFramePr>
-              <a:graphicFrameLocks xmlns:a="http://schemas.openxmlformats.org/drawingml/2006/main" noChangeAspect="1"/>
-            </wp:cNvGraphicFramePr>
-            <a:graphic xmlns:a="http://schemas.openxmlformats.org/drawingml/2006/main">
-              <a:graphicData uri="http://schemas.openxmlformats.org/drawingml/2006/picture">
-                <pic:pic xmlns:pic="http://schemas.openxmlformats.org/drawingml/2006/picture">
-                  <pic:nvPicPr>
-                    <pic:cNvPr id="0" name="Picture 14"/>
-                    <pic:cNvPicPr>
-                      <a:picLocks noChangeAspect="1" noChangeArrowheads="1"/>
-                    </pic:cNvPicPr>
-                  </pic:nvPicPr>
-                  <pic:blipFill>
-                    <a:blip r:embed="rId34">
-                      <a:extLst>
-                        <a:ext uri="{28A0092B-C50C-407E-A947-70E740481C1C}">
-                          <a14:useLocalDpi xmlns:a14="http://schemas.microsoft.com/office/drawing/2010/main" val="0"/>
-                        </a:ext>
-                      </a:extLst>
-                    </a:blip>
-                    <a:srcRect/>
-                    <a:stretch>
-                      <a:fillRect/>
-                    </a:stretch>
-                  </pic:blipFill>
-                  <pic:spPr bwMode="auto">
-                    <a:xfrm>
-                      <a:off x="0" y="0"/>
-                      <a:ext cx="4398264" cy="3200400"/>
-                    </a:xfrm>
-                    <a:prstGeom prst="rect">
-                      <a:avLst/>
-                    </a:prstGeom>
-                    <a:noFill/>
-                    <a:ln>
-                      <a:solidFill>
-                        <a:srgbClr val="000000"/>
-                      </a:solidFill>
-                    </a:ln>
-                  </pic:spPr>
-                </pic:pic>
-              </a:graphicData>
-            </a:graphic>
-          </wp:inline>
-        </w:drawing>
       </w:r>
     </w:p>
     <w:p>
       <w:pPr>
         <w:spacing w:line="240" w:lineRule="auto"/>
         <w:ind w:right="-720"/>
-      </w:pPr>
-      <w:r>
-        <w:rPr>
-          <w:i/>
-          <w:iCs/>
-        </w:rPr>
-        <w:t xml:space="preserve">Figure </w:t>
-      </w:r>
-      <w:r>
-        <w:rPr>
-          <w:i/>
-          <w:iCs/>
-        </w:rPr>
-        <w:t>8</w:t>
-      </w:r>
-      <w:r>
-        <w:rPr>
-          <w:i/>
-          <w:iCs/>
-        </w:rPr>
-        <w:t>.</w:t>
-      </w:r>
-      <w:r>
-        <w:t xml:space="preserve"> </w:t>
-      </w:r>
-      <w:r>
-        <w:rPr>
-          <w:rFonts w:cs="Times New Roman"/>
-          <w:szCs w:val="24"/>
-        </w:rPr>
-        <w:t xml:space="preserve">Calibration plots as a function of pair type in Experiment </w:t>
-      </w:r>
-      <w:r>
-        <w:rPr>
-          <w:rFonts w:cs="Times New Roman"/>
-          <w:szCs w:val="24"/>
-        </w:rPr>
-        <w:t xml:space="preserve">2 for participants in the </w:t>
-      </w:r>
-      <w:r>
-        <w:rPr>
-          <w:rFonts w:cs="Times New Roman"/>
-          <w:szCs w:val="24"/>
-        </w:rPr>
-        <w:t>No-Warning Item-Specific group (top panel) and the Warning Item-Specific group (bottom panel) for Block 2 recall.</w:t>
-      </w:r>
-      <w:r>
-        <w:rPr>
-          <w:rFonts w:cs="Times New Roman"/>
-          <w:szCs w:val="24"/>
-        </w:rPr>
-        <w:t xml:space="preserve"> Dashed lines indicate perfect calibration between JOL ratings and proportion of correct cued-recall. Overconﬁdence is represented by points falling below the calibration line. Data were smoothed over three adjacent JOL ratings. Bars represent 95% conﬁdence interval.</w:t>
-      </w:r>
-    </w:p>
-    <w:p>
-      <w:pPr>
-        <w:rPr>
-          <w:highlight w:val="yellow"/>
-        </w:rPr>
-      </w:pPr>
-      <w:r>
-        <w:rPr>
-          <w:highlight w:val="yellow"/>
-        </w:rPr>
-        <w:br w:type="page"/>
-      </w:r>
-    </w:p>
-    <w:p>
-      <w:pPr>
         <w:rPr>
           <w:rFonts w:cs="Times New Roman"/>
           <w:szCs w:val="24"/>
@@ -27275,7 +27129,7 @@
                 <w:szCs w:val="24"/>
               </w:rPr>
             </w:pPr>
-            <w:bookmarkStart w:id="75" w:name="_Hlk32934101"/>
+            <w:bookmarkStart w:id="79" w:name="_Hlk32934101"/>
             <w:r>
               <w:rPr>
                 <w:rFonts w:ascii="Times New Roman" w:hAnsi="Times New Roman" w:cs="Times New Roman"/>
@@ -28543,8 +28397,8 @@
           <w:szCs w:val="24"/>
         </w:rPr>
       </w:pPr>
-      <w:bookmarkStart w:id="76" w:name="_Hlk32942520"/>
-      <w:bookmarkEnd w:id="75"/>
+      <w:bookmarkStart w:id="80" w:name="_Hlk32942520"/>
+      <w:bookmarkEnd w:id="79"/>
       <w:r>
         <w:rPr>
           <w:rFonts w:cs="Times New Roman"/>
@@ -28573,7 +28427,7 @@
         <w:t>Forward, Backward, and Symmetrical Pairs.</w:t>
       </w:r>
     </w:p>
-    <w:bookmarkEnd w:id="76"/>
+    <w:bookmarkEnd w:id="80"/>
     <w:p>
       <w:pPr>
         <w:contextualSpacing/>
@@ -28745,7 +28599,7 @@
           <w:szCs w:val="24"/>
         </w:rPr>
       </w:pPr>
-      <w:bookmarkStart w:id="77" w:name="_Hlk32933438"/>
+      <w:bookmarkStart w:id="81" w:name="_Hlk32933438"/>
       <w:r>
         <w:rPr>
           <w:rFonts w:cs="Times New Roman"/>
@@ -31614,15 +31468,15 @@
         <w:t xml:space="preserve"> Frequency is measured using SUBTLEX word frequency measure (Brysbaert &amp; New, 2009). Concreteness and length were taken from the English Lexicon Project (Balota et al., 2007).</w:t>
       </w:r>
     </w:p>
-    <w:bookmarkEnd w:id="77"/>
+    <w:bookmarkEnd w:id="81"/>
     <w:p>
       <w:pPr>
         <w:spacing w:line="240" w:lineRule="auto"/>
       </w:pPr>
     </w:p>
     <w:sectPr>
-      <w:headerReference w:type="default" r:id="rId35"/>
-      <w:headerReference w:type="first" r:id="rId36"/>
+      <w:headerReference w:type="default" r:id="rId32"/>
+      <w:headerReference w:type="first" r:id="rId33"/>
       <w:pgSz w:w="12240" w:h="15840"/>
       <w:pgMar w:top="1440" w:right="1440" w:bottom="1440" w:left="1440" w:header="720" w:footer="720" w:gutter="0"/>
       <w:cols w:space="720"/>
@@ -32192,22 +32046,6 @@
       </w:r>
     </w:p>
   </w:comment>
-  <w:comment w:id="44" w:author="Nick Maxwell" w:date="2020-11-01T14:13:00Z" w:initials="NM">
-    <w:p>
-      <w:pPr>
-        <w:pStyle w:val="CommentText"/>
-      </w:pPr>
-      <w:r>
-        <w:rPr>
-          <w:rStyle w:val="CommentReference"/>
-        </w:rPr>
-        <w:annotationRef/>
-      </w:r>
-      <w:r>
-        <w:t>Check that these Fig numbers are correct</w:t>
-      </w:r>
-    </w:p>
-  </w:comment>
   <w:comment w:id="42" w:author="Mark Huff" w:date="2020-10-31T11:00:00Z" w:initials="MH">
     <w:p>
       <w:pPr>
@@ -32274,7 +32112,7 @@
       </w:r>
     </w:p>
   </w:comment>
-  <w:comment w:id="46" w:author="Mark Huff" w:date="2020-10-31T11:00:00Z" w:initials="MH">
+  <w:comment w:id="45" w:author="Mark Huff" w:date="2020-10-31T11:00:00Z" w:initials="MH">
     <w:p>
       <w:pPr>
         <w:pStyle w:val="CommentText"/>
@@ -32298,7 +32136,7 @@
       </w:r>
     </w:p>
   </w:comment>
-  <w:comment w:id="47" w:author="Nick Maxwell" w:date="2020-11-01T14:12:00Z" w:initials="NM">
+  <w:comment w:id="46" w:author="Nick Maxwell" w:date="2020-11-01T14:12:00Z" w:initials="NM">
     <w:p>
       <w:pPr>
         <w:pStyle w:val="CommentText"/>
@@ -32314,7 +32152,7 @@
       </w:r>
     </w:p>
   </w:comment>
-  <w:comment w:id="48" w:author="Mark Huff" w:date="2020-10-31T12:14:00Z" w:initials="MH">
+  <w:comment w:id="47" w:author="Mark Huff" w:date="2020-10-31T12:14:00Z" w:initials="MH">
     <w:p>
       <w:pPr>
         <w:pStyle w:val="CommentText"/>
@@ -32330,7 +32168,7 @@
       </w:r>
     </w:p>
   </w:comment>
-  <w:comment w:id="49" w:author="Nick Maxwell" w:date="2020-11-02T09:15:00Z" w:initials="NM">
+  <w:comment w:id="48" w:author="Nick Maxwell" w:date="2020-11-02T09:15:00Z" w:initials="NM">
     <w:p>
       <w:pPr>
         <w:pStyle w:val="CommentText"/>
@@ -32349,7 +32187,7 @@
       </w:r>
     </w:p>
   </w:comment>
-  <w:comment w:id="50" w:author="Emily Cates" w:date="2020-11-02T16:27:00Z" w:initials="EC">
+  <w:comment w:id="49" w:author="Emily Cates" w:date="2020-11-02T16:27:00Z" w:initials="EC">
     <w:p>
       <w:pPr>
         <w:pStyle w:val="CommentText"/>
@@ -32365,7 +32203,7 @@
       </w:r>
     </w:p>
   </w:comment>
-  <w:comment w:id="51" w:author="Mark Huff" w:date="2020-10-31T12:52:00Z" w:initials="MH">
+  <w:comment w:id="50" w:author="Mark Huff" w:date="2020-10-31T12:52:00Z" w:initials="MH">
     <w:p>
       <w:pPr>
         <w:pStyle w:val="CommentText"/>
@@ -32394,7 +32232,7 @@
       </w:r>
     </w:p>
   </w:comment>
-  <w:comment w:id="52" w:author="Emily Cates" w:date="2020-11-02T16:35:00Z" w:initials="EC">
+  <w:comment w:id="51" w:author="Emily Cates" w:date="2020-11-02T16:35:00Z" w:initials="EC">
     <w:p>
       <w:pPr>
         <w:pStyle w:val="CommentText"/>
@@ -32410,7 +32248,7 @@
       </w:r>
     </w:p>
   </w:comment>
-  <w:comment w:id="55" w:author="Emily Cates" w:date="2020-10-26T12:42:00Z" w:initials="EC">
+  <w:comment w:id="54" w:author="Emily Cates" w:date="2020-10-26T12:42:00Z" w:initials="EC">
     <w:p>
       <w:pPr>
         <w:pStyle w:val="CommentText"/>
@@ -32426,7 +32264,7 @@
       </w:r>
     </w:p>
   </w:comment>
-  <w:comment w:id="56" w:author="Mark Huff" w:date="2020-10-31T12:54:00Z" w:initials="MH">
+  <w:comment w:id="55" w:author="Mark Huff" w:date="2020-10-31T12:54:00Z" w:initials="MH">
     <w:p>
       <w:pPr>
         <w:pStyle w:val="CommentText"/>
@@ -32442,7 +32280,7 @@
       </w:r>
     </w:p>
   </w:comment>
-  <w:comment w:id="57" w:author="Emily Cates" w:date="2020-11-02T16:57:00Z" w:initials="EC">
+  <w:comment w:id="56" w:author="Emily Cates" w:date="2020-11-02T16:57:00Z" w:initials="EC">
     <w:p>
       <w:pPr>
         <w:pStyle w:val="CommentText"/>
@@ -32458,7 +32296,7 @@
       </w:r>
     </w:p>
   </w:comment>
-  <w:comment w:id="58" w:author="Mark Huff" w:date="2020-10-31T13:09:00Z" w:initials="MH">
+  <w:comment w:id="57" w:author="Mark Huff" w:date="2020-10-31T13:09:00Z" w:initials="MH">
     <w:p>
       <w:pPr>
         <w:pStyle w:val="CommentText"/>
@@ -32534,7 +32372,7 @@
       </w:r>
     </w:p>
   </w:comment>
-  <w:comment w:id="59" w:author="Mark Huff" w:date="2020-10-31T13:21:00Z" w:initials="MH">
+  <w:comment w:id="58" w:author="Mark Huff" w:date="2020-10-31T13:21:00Z" w:initials="MH">
     <w:p>
       <w:pPr>
         <w:pStyle w:val="CommentText"/>
@@ -32550,7 +32388,7 @@
       </w:r>
     </w:p>
   </w:comment>
-  <w:comment w:id="60" w:author="Mark Huff" w:date="2020-10-31T13:28:00Z" w:initials="MH">
+  <w:comment w:id="59" w:author="Mark Huff" w:date="2020-10-31T13:28:00Z" w:initials="MH">
     <w:p>
       <w:pPr>
         <w:pStyle w:val="CommentText"/>
@@ -32574,7 +32412,7 @@
       </w:r>
     </w:p>
   </w:comment>
-  <w:comment w:id="61" w:author="Mark Huff" w:date="2020-10-31T13:25:00Z" w:initials="MH">
+  <w:comment w:id="60" w:author="Mark Huff" w:date="2020-10-31T13:25:00Z" w:initials="MH">
     <w:p>
       <w:pPr>
         <w:pStyle w:val="CommentText"/>
@@ -32603,7 +32441,7 @@
       </w:r>
     </w:p>
   </w:comment>
-  <w:comment w:id="62" w:author="Mark Huff" w:date="2020-10-31T13:28:00Z" w:initials="MH">
+  <w:comment w:id="61" w:author="Mark Huff" w:date="2020-10-31T13:28:00Z" w:initials="MH">
     <w:p>
       <w:pPr>
         <w:pStyle w:val="CommentText"/>
@@ -32619,7 +32457,7 @@
       </w:r>
     </w:p>
   </w:comment>
-  <w:comment w:id="63" w:author="Mark Huff" w:date="2020-10-31T13:33:00Z" w:initials="MH">
+  <w:comment w:id="62" w:author="Mark Huff" w:date="2020-10-31T13:33:00Z" w:initials="MH">
     <w:p>
       <w:pPr>
         <w:pStyle w:val="CommentText"/>
@@ -32635,7 +32473,7 @@
       </w:r>
     </w:p>
   </w:comment>
-  <w:comment w:id="64" w:author="Emily Cates" w:date="2020-10-24T13:48:00Z" w:initials="EC">
+  <w:comment w:id="63" w:author="Emily Cates" w:date="2020-10-24T13:48:00Z" w:initials="EC">
     <w:p>
       <w:pPr>
         <w:pStyle w:val="CommentText"/>
@@ -32651,7 +32489,7 @@
       </w:r>
     </w:p>
   </w:comment>
-  <w:comment w:id="65" w:author="Mark Huff" w:date="2020-10-30T12:32:00Z" w:initials="MH">
+  <w:comment w:id="64" w:author="Mark Huff" w:date="2020-10-30T12:32:00Z" w:initials="MH">
     <w:p>
       <w:pPr>
         <w:pStyle w:val="CommentText"/>
@@ -32667,7 +32505,7 @@
       </w:r>
     </w:p>
   </w:comment>
-  <w:comment w:id="66" w:author="Emily Cates" w:date="2020-11-01T14:35:00Z" w:initials="EC">
+  <w:comment w:id="65" w:author="Emily Cates" w:date="2020-11-01T14:35:00Z" w:initials="EC">
     <w:p>
       <w:pPr>
         <w:pStyle w:val="CommentText"/>
@@ -32683,7 +32521,7 @@
       </w:r>
     </w:p>
   </w:comment>
-  <w:comment w:id="68" w:author="Mark Huff" w:date="2020-10-31T13:33:00Z" w:initials="MH">
+  <w:comment w:id="67" w:author="Mark Huff" w:date="2020-10-31T13:33:00Z" w:initials="MH">
     <w:p>
       <w:pPr>
         <w:pStyle w:val="CommentText"/>
@@ -32696,6 +32534,30 @@
       </w:r>
       <w:r>
         <w:t>Nick: On each of these panels, could you please label them as Read Group, Item-Specific Group, and Relational Group? This will greatly assist the reader in tracking the data.</w:t>
+      </w:r>
+    </w:p>
+  </w:comment>
+  <w:comment w:id="68" w:author="Nick Maxwell" w:date="2020-11-02T18:40:00Z" w:initials="NM">
+    <w:p>
+      <w:pPr>
+        <w:pStyle w:val="CommentText"/>
+      </w:pPr>
+      <w:r>
+        <w:rPr>
+          <w:rStyle w:val="CommentReference"/>
+        </w:rPr>
+        <w:annotationRef/>
+      </w:r>
+      <w:r>
+        <w:t xml:space="preserve">Rewritten the code to fix this. </w:t>
+      </w:r>
+      <w:proofErr w:type="gramStart"/>
+      <w:r>
+        <w:t>I’ll</w:t>
+      </w:r>
+      <w:proofErr w:type="gramEnd"/>
+      <w:r>
+        <w:t xml:space="preserve"> remake these as soon as we sort out what’s up w/ the calibration analyses.</w:t>
       </w:r>
     </w:p>
   </w:comment>
@@ -32715,7 +32577,55 @@
       </w:r>
     </w:p>
   </w:comment>
-  <w:comment w:id="74" w:author="Mark Huff" w:date="2020-10-31T13:36:00Z" w:initials="MH">
+  <w:comment w:id="72" w:author="Nick Maxwell" w:date="2020-11-02T18:39:00Z" w:initials="NM">
+    <w:p>
+      <w:pPr>
+        <w:pStyle w:val="CommentText"/>
+      </w:pPr>
+      <w:r>
+        <w:rPr>
+          <w:rStyle w:val="CommentReference"/>
+        </w:rPr>
+        <w:annotationRef/>
+      </w:r>
+      <w:r>
+        <w:t>Done!</w:t>
+      </w:r>
+    </w:p>
+  </w:comment>
+  <w:comment w:id="76" w:author="Mark Huff" w:date="2020-10-31T13:36:00Z" w:initials="MH">
+    <w:p>
+      <w:pPr>
+        <w:pStyle w:val="CommentText"/>
+      </w:pPr>
+      <w:r>
+        <w:rPr>
+          <w:rStyle w:val="CommentReference"/>
+        </w:rPr>
+        <w:annotationRef/>
+      </w:r>
+      <w:r>
+        <w:t xml:space="preserve">Nick: Same with this figure. Please collapse across warning and include labels. </w:t>
+      </w:r>
+    </w:p>
+  </w:comment>
+  <w:comment w:id="77" w:author="Nick Maxwell" w:date="2020-11-02T18:47:00Z" w:initials="NM">
+    <w:p>
+      <w:pPr>
+        <w:pStyle w:val="CommentText"/>
+      </w:pPr>
+      <w:r>
+        <w:rPr>
+          <w:rStyle w:val="CommentReference"/>
+        </w:rPr>
+        <w:annotationRef/>
+      </w:r>
+      <w:r>
+        <w:t>Done!</w:t>
+      </w:r>
+    </w:p>
+  </w:comment>
+  <w:comment w:id="78" w:author="Mark Huff" w:date="2020-10-31T13:36:00Z" w:initials="MH">
     <w:p>
       <w:pPr>
         <w:pStyle w:val="CommentText"/>
@@ -32764,7 +32674,6 @@
   <w15:commentEx w15:paraId="645CB906" w15:done="0"/>
   <w15:commentEx w15:paraId="5433043A" w15:paraIdParent="645CB906" w15:done="0"/>
   <w15:commentEx w15:paraId="173A85DD" w15:paraIdParent="645CB906" w15:done="0"/>
-  <w15:commentEx w15:paraId="2F38A763" w15:done="0"/>
   <w15:commentEx w15:paraId="3BBCAEB6" w15:done="0"/>
   <w15:commentEx w15:paraId="5087538F" w15:paraIdParent="3BBCAEB6" w15:done="0"/>
   <w15:commentEx w15:paraId="729D6DD0" w15:done="0"/>
@@ -32786,9 +32695,13 @@
   <w15:commentEx w15:paraId="1C9DC7B1" w15:done="0"/>
   <w15:commentEx w15:paraId="2503D239" w15:paraIdParent="1C9DC7B1" w15:done="0"/>
   <w15:commentEx w15:paraId="0818EE38" w15:paraIdParent="1C9DC7B1" w15:done="0"/>
-  <w15:commentEx w15:paraId="6F613EA4" w15:done="1"/>
-  <w15:commentEx w15:paraId="0B631A86" w15:done="1"/>
-  <w15:commentEx w15:paraId="0C8FFCDA" w15:done="1"/>
+  <w15:commentEx w15:paraId="6F613EA4" w15:done="0"/>
+  <w15:commentEx w15:paraId="7E8ADF88" w15:paraIdParent="6F613EA4" w15:done="0"/>
+  <w15:commentEx w15:paraId="0B631A86" w15:done="0"/>
+  <w15:commentEx w15:paraId="5DC33F3D" w15:paraIdParent="0B631A86" w15:done="0"/>
+  <w15:commentEx w15:paraId="0C8FFCDA" w15:done="0"/>
+  <w15:commentEx w15:paraId="6B5F2F9B" w15:paraIdParent="0C8FFCDA" w15:done="0"/>
+  <w15:commentEx w15:paraId="3F230E7B" w15:done="0"/>
 </w15:commentsEx>
 </file>
 
@@ -32805,13 +32718,15 @@
   <w16cex:commentExtensible w16cex:durableId="2347CE6C" w16cex:dateUtc="2020-10-31T16:52:00Z"/>
   <w16cex:commentExtensible w16cex:durableId="2349405E" w16cex:dateUtc="2020-11-01T20:10:00Z"/>
   <w16cex:commentExtensible w16cex:durableId="234ABFE6" w16cex:dateUtc="2020-11-02T23:27:00Z"/>
-  <w16cex:commentExtensible w16cex:durableId="23494106" w16cex:dateUtc="2020-11-01T20:13:00Z"/>
   <w16cex:commentExtensible w16cex:durableId="2347C245" w16cex:dateUtc="2020-10-31T16:00:00Z"/>
   <w16cex:commentExtensible w16cex:durableId="23494092" w16cex:dateUtc="2020-11-01T20:11:00Z"/>
   <w16cex:commentExtensible w16cex:durableId="2347C263" w16cex:dateUtc="2020-10-31T16:00:00Z"/>
   <w16cex:commentExtensible w16cex:durableId="234940DF" w16cex:dateUtc="2020-11-01T20:12:00Z"/>
   <w16cex:commentExtensible w16cex:durableId="2347D3A2" w16cex:dateUtc="2020-10-31T17:14:00Z"/>
   <w16cex:commentExtensible w16cex:durableId="234A4CA2" w16cex:dateUtc="2020-11-02T15:15:00Z"/>
+  <w16cex:commentExtensible w16cex:durableId="234AD104" w16cex:dateUtc="2020-11-03T00:40:00Z"/>
+  <w16cex:commentExtensible w16cex:durableId="234AD0EB" w16cex:dateUtc="2020-11-03T00:39:00Z"/>
+  <w16cex:commentExtensible w16cex:durableId="234AD2A7" w16cex:dateUtc="2020-11-03T00:47:00Z"/>
 </w16cex:commentsExtensible>
 </file>
 
@@ -32845,7 +32760,6 @@
   <w16cid:commentId w16cid:paraId="645CB906" w16cid:durableId="2347CE6C"/>
   <w16cid:commentId w16cid:paraId="5433043A" w16cid:durableId="2349405E"/>
   <w16cid:commentId w16cid:paraId="173A85DD" w16cid:durableId="234ABFE6"/>
-  <w16cid:commentId w16cid:paraId="2F38A763" w16cid:durableId="23494106"/>
   <w16cid:commentId w16cid:paraId="3BBCAEB6" w16cid:durableId="2347C245"/>
   <w16cid:commentId w16cid:paraId="5087538F" w16cid:durableId="23494092"/>
   <w16cid:commentId w16cid:paraId="729D6DD0" w16cid:durableId="2347C263"/>
@@ -32868,8 +32782,12 @@
   <w16cid:commentId w16cid:paraId="2503D239" w16cid:durableId="2346867B"/>
   <w16cid:commentId w16cid:paraId="0818EE38" w16cid:durableId="23494628"/>
   <w16cid:commentId w16cid:paraId="6F613EA4" w16cid:durableId="2347E641"/>
+  <w16cid:commentId w16cid:paraId="7E8ADF88" w16cid:durableId="234AD104"/>
   <w16cid:commentId w16cid:paraId="0B631A86" w16cid:durableId="2347E684"/>
+  <w16cid:commentId w16cid:paraId="5DC33F3D" w16cid:durableId="234AD0EB"/>
   <w16cid:commentId w16cid:paraId="0C8FFCDA" w16cid:durableId="2347E6C4"/>
+  <w16cid:commentId w16cid:paraId="6B5F2F9B" w16cid:durableId="234AD2A7"/>
+  <w16cid:commentId w16cid:paraId="3F230E7B" w16cid:durableId="234AD21F"/>
 </w16cid:commentsIds>
 </file>
 
@@ -33981,7 +33899,7 @@
   <w:style w:type="paragraph" w:default="1" w:styleId="Normal">
     <w:name w:val="Normal"/>
     <w:qFormat/>
-    <w:rsid w:val="00E120D1"/>
+    <w:rsid w:val="00DF0264"/>
   </w:style>
   <w:style w:type="character" w:default="1" w:styleId="DefaultParagraphFont">
     <w:name w:val="Default Paragraph Font"/>

</xml_diff>